<commit_message>
log report dan bukti pengembalian
</commit_message>
<xml_diff>
--- a/storage/app/format/surat-keterangan.docx
+++ b/storage/app/format/surat-keterangan.docx
@@ -53,6 +53,17 @@
           <w:lang w:val="en-AU"/>
         </w:rPr>
       </w:pPr>
+      <w:r>
+        <w:rPr>
+          <w:rFonts w:ascii="Times New Roman" w:hAnsi="Times New Roman" w:cs="Times New Roman"/>
+          <w:b/>
+          <w:noProof/>
+          <w:sz w:val="24"/>
+          <w:szCs w:val="24"/>
+          <w:lang w:val="en-AU"/>
+        </w:rPr>
+        <w:t xml:space="preserve">No. </w:t>
+      </w:r>
       <w:r>
         <w:rPr>
           <w:rFonts w:ascii="Times New Roman" w:hAnsi="Times New Roman" w:cs="Times New Roman"/>

</xml_diff>